<commit_message>
Added Bond Modification class.
Set terms list to copy BondConditions terms list.


All tests passing.
</commit_message>
<xml_diff>
--- a/tests/resources/Saved/21TRC05611bhd_test_Bond Hearing Entry.docx
+++ b/tests/resources/Saved/21TRC05611bhd_test_Bond Hearing Entry.docx
@@ -649,7 +649,7 @@
           <w:sz w:val="20"/>
           <w:szCs w:val="20"/>
         </w:rPr>
-        <w:t xml:space="preserve">April 09, 2022</w:t>
+        <w:t xml:space="preserve">April 10, 2022</w:t>
       </w:r>
       <w:r>
         <w:rPr>
@@ -665,7 +665,7 @@
           <w:sz w:val="20"/>
           <w:szCs w:val="20"/>
         </w:rPr>
-        <w:t xml:space="preserve"> for change of plea</w:t>
+        <w:t xml:space="preserve"> for bond modification hearing</w:t>
       </w:r>
       <w:r>
         <w:rPr>

</xml_diff>